<commit_message>
faq, start på all faq og faq search
</commit_message>
<xml_diff>
--- a/dokumentasjon.docx
+++ b/dokumentasjon.docx
@@ -3335,7 +3335,7 @@
                 <w:rFonts w:ascii="Times New Roman" w:hAnsi="Times New Roman" w:cs="Times New Roman"/>
                 <w:sz w:val="24"/>
                 <w:szCs w:val="24"/>
-                <w:lang w:val="nb-NO"/>
+                <w:lang w:val="nn-NO"/>
               </w:rPr>
             </w:pPr>
             <w:r>
@@ -3343,9 +3343,29 @@
                 <w:rFonts w:ascii="Times New Roman" w:hAnsi="Times New Roman" w:cs="Times New Roman"/>
                 <w:sz w:val="24"/>
                 <w:szCs w:val="24"/>
-                <w:lang w:val="nb-NO"/>
-              </w:rPr>
-              <w:t>Språk som kobler webserver og database</w:t>
+                <w:lang w:val="nn-NO"/>
+              </w:rPr>
+              <w:t xml:space="preserve">Språk som </w:t>
+            </w:r>
+            <w:proofErr w:type="spellStart"/>
+            <w:r>
+              <w:rPr>
+                <w:rFonts w:ascii="Times New Roman" w:hAnsi="Times New Roman" w:cs="Times New Roman"/>
+                <w:sz w:val="24"/>
+                <w:szCs w:val="24"/>
+                <w:lang w:val="nn-NO"/>
+              </w:rPr>
+              <w:t>kobler</w:t>
+            </w:r>
+            <w:proofErr w:type="spellEnd"/>
+            <w:r>
+              <w:rPr>
+                <w:rFonts w:ascii="Times New Roman" w:hAnsi="Times New Roman" w:cs="Times New Roman"/>
+                <w:sz w:val="24"/>
+                <w:szCs w:val="24"/>
+                <w:lang w:val="nn-NO"/>
+              </w:rPr>
+              <w:t xml:space="preserve"> webserver og database</w:t>
             </w:r>
           </w:p>
         </w:tc>
@@ -3601,25 +3621,40 @@
           <w:rFonts w:ascii="Times New Roman" w:hAnsi="Times New Roman" w:cs="Times New Roman"/>
           <w:sz w:val="24"/>
           <w:szCs w:val="24"/>
-          <w:lang w:val="nb-NO"/>
-        </w:rPr>
-      </w:pPr>
-      <w:r>
-        <w:rPr>
-          <w:rFonts w:ascii="Times New Roman" w:hAnsi="Times New Roman" w:cs="Times New Roman"/>
-          <w:sz w:val="24"/>
-          <w:szCs w:val="24"/>
-          <w:lang w:val="nb-NO"/>
+        </w:rPr>
+      </w:pPr>
+      <w:r>
+        <w:rPr>
+          <w:rFonts w:ascii="Times New Roman" w:hAnsi="Times New Roman" w:cs="Times New Roman"/>
+          <w:sz w:val="24"/>
+          <w:szCs w:val="24"/>
         </w:rPr>
         <w:lastRenderedPageBreak/>
-        <w:t>Sist oppdatering: (</w:t>
-      </w:r>
-      <w:r>
-        <w:rPr>
-          <w:rFonts w:ascii="Times New Roman" w:hAnsi="Times New Roman" w:cs="Times New Roman"/>
-          <w:sz w:val="24"/>
-          <w:szCs w:val="24"/>
-          <w:lang w:val="nb-NO"/>
+        <w:t xml:space="preserve">Sist </w:t>
+      </w:r>
+      <w:proofErr w:type="spellStart"/>
+      <w:r>
+        <w:rPr>
+          <w:rFonts w:ascii="Times New Roman" w:hAnsi="Times New Roman" w:cs="Times New Roman"/>
+          <w:sz w:val="24"/>
+          <w:szCs w:val="24"/>
+        </w:rPr>
+        <w:t>oppdatering</w:t>
+      </w:r>
+      <w:proofErr w:type="spellEnd"/>
+      <w:r>
+        <w:rPr>
+          <w:rFonts w:ascii="Times New Roman" w:hAnsi="Times New Roman" w:cs="Times New Roman"/>
+          <w:sz w:val="24"/>
+          <w:szCs w:val="24"/>
+        </w:rPr>
+        <w:t>: (</w:t>
+      </w:r>
+      <w:r>
+        <w:rPr>
+          <w:rFonts w:ascii="Times New Roman" w:hAnsi="Times New Roman" w:cs="Times New Roman"/>
+          <w:sz w:val="24"/>
+          <w:szCs w:val="24"/>
         </w:rPr>
         <w:t>28</w:t>
       </w:r>
@@ -3628,7 +3663,6 @@
           <w:rFonts w:ascii="Times New Roman" w:hAnsi="Times New Roman" w:cs="Times New Roman"/>
           <w:sz w:val="24"/>
           <w:szCs w:val="24"/>
-          <w:lang w:val="nb-NO"/>
         </w:rPr>
         <w:t>/</w:t>
       </w:r>
@@ -3637,7 +3671,6 @@
           <w:rFonts w:ascii="Times New Roman" w:hAnsi="Times New Roman" w:cs="Times New Roman"/>
           <w:sz w:val="24"/>
           <w:szCs w:val="24"/>
-          <w:lang w:val="nb-NO"/>
         </w:rPr>
         <w:t>2</w:t>
       </w:r>
@@ -3646,7 +3679,6 @@
           <w:rFonts w:ascii="Times New Roman" w:hAnsi="Times New Roman" w:cs="Times New Roman"/>
           <w:sz w:val="24"/>
           <w:szCs w:val="24"/>
-          <w:lang w:val="nb-NO"/>
         </w:rPr>
         <w:t>/22)</w:t>
       </w:r>
@@ -3676,44 +3708,21 @@
           <w:rFonts w:ascii="Times New Roman" w:hAnsi="Times New Roman" w:cs="Times New Roman"/>
           <w:sz w:val="24"/>
           <w:szCs w:val="24"/>
-          <w:lang w:val="nb-NO"/>
-        </w:rPr>
-      </w:pPr>
-      <w:r>
-        <w:rPr>
-          <w:rFonts w:ascii="Times New Roman" w:hAnsi="Times New Roman" w:cs="Times New Roman"/>
-          <w:sz w:val="24"/>
-          <w:szCs w:val="24"/>
-          <w:lang w:val="nb-NO"/>
-        </w:rPr>
-        <w:t xml:space="preserve">Apache </w:t>
-      </w:r>
-      <w:proofErr w:type="spellStart"/>
-      <w:r>
-        <w:rPr>
-          <w:rFonts w:ascii="Times New Roman" w:hAnsi="Times New Roman" w:cs="Times New Roman"/>
-          <w:sz w:val="24"/>
-          <w:szCs w:val="24"/>
-          <w:lang w:val="nb-NO"/>
-        </w:rPr>
-        <w:t>version</w:t>
-      </w:r>
-      <w:proofErr w:type="spellEnd"/>
-      <w:r>
-        <w:rPr>
-          <w:rFonts w:ascii="Times New Roman" w:hAnsi="Times New Roman" w:cs="Times New Roman"/>
-          <w:sz w:val="24"/>
-          <w:szCs w:val="24"/>
-          <w:lang w:val="nb-NO"/>
-        </w:rPr>
-        <w:t>: 2.4.52 (</w:t>
-      </w:r>
-      <w:r>
-        <w:rPr>
-          <w:rFonts w:ascii="Times New Roman" w:hAnsi="Times New Roman" w:cs="Times New Roman"/>
-          <w:sz w:val="24"/>
-          <w:szCs w:val="24"/>
-          <w:lang w:val="nb-NO"/>
+        </w:rPr>
+      </w:pPr>
+      <w:r>
+        <w:rPr>
+          <w:rFonts w:ascii="Times New Roman" w:hAnsi="Times New Roman" w:cs="Times New Roman"/>
+          <w:sz w:val="24"/>
+          <w:szCs w:val="24"/>
+        </w:rPr>
+        <w:t>Apache version: 2.4.52 (</w:t>
+      </w:r>
+      <w:r>
+        <w:rPr>
+          <w:rFonts w:ascii="Times New Roman" w:hAnsi="Times New Roman" w:cs="Times New Roman"/>
+          <w:sz w:val="24"/>
+          <w:szCs w:val="24"/>
         </w:rPr>
         <w:t>28</w:t>
       </w:r>
@@ -3722,7 +3731,6 @@
           <w:rFonts w:ascii="Times New Roman" w:hAnsi="Times New Roman" w:cs="Times New Roman"/>
           <w:sz w:val="24"/>
           <w:szCs w:val="24"/>
-          <w:lang w:val="nb-NO"/>
         </w:rPr>
         <w:t>/2/22)</w:t>
       </w:r>
@@ -3735,15 +3743,13 @@
           <w:rFonts w:ascii="Times New Roman" w:hAnsi="Times New Roman" w:cs="Times New Roman"/>
           <w:sz w:val="24"/>
           <w:szCs w:val="24"/>
-          <w:lang w:val="nb-NO"/>
-        </w:rPr>
-      </w:pPr>
-      <w:r>
-        <w:rPr>
-          <w:rFonts w:ascii="Times New Roman" w:hAnsi="Times New Roman" w:cs="Times New Roman"/>
-          <w:sz w:val="24"/>
-          <w:szCs w:val="24"/>
-          <w:lang w:val="nb-NO"/>
+        </w:rPr>
+      </w:pPr>
+      <w:r>
+        <w:rPr>
+          <w:rFonts w:ascii="Times New Roman" w:hAnsi="Times New Roman" w:cs="Times New Roman"/>
+          <w:sz w:val="24"/>
+          <w:szCs w:val="24"/>
         </w:rPr>
         <w:t xml:space="preserve">  Server admin: </w:t>
       </w:r>
@@ -3755,7 +3761,6 @@
             <w:color w:val="auto"/>
             <w:sz w:val="24"/>
             <w:szCs w:val="24"/>
-            <w:lang w:val="nb-NO"/>
           </w:rPr>
           <w:t>srpra001@osloskolen.no</w:t>
         </w:r>
@@ -3776,7 +3781,6 @@
           <w:rFonts w:ascii="Times New Roman" w:hAnsi="Times New Roman" w:cs="Times New Roman"/>
           <w:sz w:val="24"/>
           <w:szCs w:val="24"/>
-          <w:lang w:val="nb-NO"/>
         </w:rPr>
         <w:t xml:space="preserve">  </w:t>
       </w:r>
@@ -4117,28 +4121,36 @@
           <w:color w:val="auto"/>
           <w:sz w:val="24"/>
           <w:szCs w:val="24"/>
-          <w:lang w:val="nb-NO"/>
         </w:rPr>
       </w:pPr>
       <w:bookmarkStart w:id="2" w:name="_Toc97025654"/>
+      <w:proofErr w:type="spellStart"/>
       <w:r>
         <w:rPr>
           <w:rFonts w:ascii="Times New Roman" w:hAnsi="Times New Roman" w:cs="Times New Roman"/>
           <w:color w:val="auto"/>
           <w:sz w:val="24"/>
           <w:szCs w:val="24"/>
-          <w:lang w:val="nb-NO"/>
-        </w:rPr>
-        <w:t xml:space="preserve">Navn: </w:t>
-      </w:r>
-      <w:proofErr w:type="spellStart"/>
+        </w:rPr>
+        <w:t>Navn</w:t>
+      </w:r>
+      <w:proofErr w:type="spellEnd"/>
       <w:r>
         <w:rPr>
           <w:rFonts w:ascii="Times New Roman" w:hAnsi="Times New Roman" w:cs="Times New Roman"/>
           <w:color w:val="auto"/>
           <w:sz w:val="24"/>
           <w:szCs w:val="24"/>
-          <w:lang w:val="nb-NO"/>
+        </w:rPr>
+        <w:t xml:space="preserve">: </w:t>
+      </w:r>
+      <w:proofErr w:type="spellStart"/>
+      <w:r>
+        <w:rPr>
+          <w:rFonts w:ascii="Times New Roman" w:hAnsi="Times New Roman" w:cs="Times New Roman"/>
+          <w:color w:val="auto"/>
+          <w:sz w:val="24"/>
+          <w:szCs w:val="24"/>
         </w:rPr>
         <w:t>srimon</w:t>
       </w:r>
@@ -4149,7 +4161,6 @@
           <w:color w:val="auto"/>
           <w:sz w:val="24"/>
           <w:szCs w:val="24"/>
-          <w:lang w:val="nb-NO"/>
         </w:rPr>
         <w:t>-Virtual-Machine (database)</w:t>
       </w:r>
@@ -7187,16 +7198,14 @@
           <w:rFonts w:ascii="Times New Roman" w:hAnsi="Times New Roman" w:cs="Times New Roman"/>
           <w:sz w:val="24"/>
           <w:szCs w:val="24"/>
-          <w:lang w:val="nb-NO"/>
-        </w:rPr>
-      </w:pPr>
-      <w:proofErr w:type="spellStart"/>
-      <w:r>
-        <w:rPr>
-          <w:rFonts w:ascii="Times New Roman" w:hAnsi="Times New Roman" w:cs="Times New Roman"/>
-          <w:sz w:val="24"/>
-          <w:szCs w:val="24"/>
-          <w:lang w:val="nb-NO"/>
+        </w:rPr>
+      </w:pPr>
+      <w:proofErr w:type="spellStart"/>
+      <w:r>
+        <w:rPr>
+          <w:rFonts w:ascii="Times New Roman" w:hAnsi="Times New Roman" w:cs="Times New Roman"/>
+          <w:sz w:val="24"/>
+          <w:szCs w:val="24"/>
         </w:rPr>
         <w:t>Sudo</w:t>
       </w:r>
@@ -7206,49 +7215,8 @@
           <w:rFonts w:ascii="Times New Roman" w:hAnsi="Times New Roman" w:cs="Times New Roman"/>
           <w:sz w:val="24"/>
           <w:szCs w:val="24"/>
-          <w:lang w:val="nb-NO"/>
-        </w:rPr>
-        <w:t xml:space="preserve"> apt-</w:t>
-      </w:r>
-      <w:proofErr w:type="spellStart"/>
-      <w:r>
-        <w:rPr>
-          <w:rFonts w:ascii="Times New Roman" w:hAnsi="Times New Roman" w:cs="Times New Roman"/>
-          <w:sz w:val="24"/>
-          <w:szCs w:val="24"/>
-          <w:lang w:val="nb-NO"/>
-        </w:rPr>
-        <w:t>get</w:t>
-      </w:r>
-      <w:proofErr w:type="spellEnd"/>
-      <w:r>
-        <w:rPr>
-          <w:rFonts w:ascii="Times New Roman" w:hAnsi="Times New Roman" w:cs="Times New Roman"/>
-          <w:sz w:val="24"/>
-          <w:szCs w:val="24"/>
-          <w:lang w:val="nb-NO"/>
-        </w:rPr>
-        <w:t xml:space="preserve"> </w:t>
-      </w:r>
-      <w:proofErr w:type="spellStart"/>
-      <w:r>
-        <w:rPr>
-          <w:rFonts w:ascii="Times New Roman" w:hAnsi="Times New Roman" w:cs="Times New Roman"/>
-          <w:sz w:val="24"/>
-          <w:szCs w:val="24"/>
-          <w:lang w:val="nb-NO"/>
-        </w:rPr>
-        <w:t>install</w:t>
-      </w:r>
-      <w:proofErr w:type="spellEnd"/>
-      <w:r>
-        <w:rPr>
-          <w:rFonts w:ascii="Times New Roman" w:hAnsi="Times New Roman" w:cs="Times New Roman"/>
-          <w:sz w:val="24"/>
-          <w:szCs w:val="24"/>
-          <w:lang w:val="nb-NO"/>
-        </w:rPr>
-        <w:t xml:space="preserve"> git</w:t>
+        </w:rPr>
+        <w:t xml:space="preserve"> apt-get install git</w:t>
       </w:r>
     </w:p>
     <w:p>
@@ -7572,16 +7540,14 @@
           <w:rFonts w:ascii="Times New Roman" w:hAnsi="Times New Roman" w:cs="Times New Roman"/>
           <w:sz w:val="24"/>
           <w:szCs w:val="24"/>
-          <w:lang w:val="nb-NO"/>
-        </w:rPr>
-      </w:pPr>
-      <w:proofErr w:type="spellStart"/>
-      <w:r>
-        <w:rPr>
-          <w:rFonts w:ascii="Times New Roman" w:hAnsi="Times New Roman" w:cs="Times New Roman"/>
-          <w:sz w:val="24"/>
-          <w:szCs w:val="24"/>
-          <w:lang w:val="nb-NO"/>
+        </w:rPr>
+      </w:pPr>
+      <w:proofErr w:type="spellStart"/>
+      <w:r>
+        <w:rPr>
+          <w:rFonts w:ascii="Times New Roman" w:hAnsi="Times New Roman" w:cs="Times New Roman"/>
+          <w:sz w:val="24"/>
+          <w:szCs w:val="24"/>
         </w:rPr>
         <w:t>Sudo</w:t>
       </w:r>
@@ -7591,7 +7557,98 @@
           <w:rFonts w:ascii="Times New Roman" w:hAnsi="Times New Roman" w:cs="Times New Roman"/>
           <w:sz w:val="24"/>
           <w:szCs w:val="24"/>
-          <w:lang w:val="nb-NO"/>
+        </w:rPr>
+        <w:t xml:space="preserve"> add-apt -repository </w:t>
+      </w:r>
+      <w:proofErr w:type="spellStart"/>
+      <w:proofErr w:type="gramStart"/>
+      <w:r>
+        <w:rPr>
+          <w:rFonts w:ascii="Times New Roman" w:hAnsi="Times New Roman" w:cs="Times New Roman"/>
+          <w:sz w:val="24"/>
+          <w:szCs w:val="24"/>
+        </w:rPr>
+        <w:t>ppa:ondrej</w:t>
+      </w:r>
+      <w:proofErr w:type="spellEnd"/>
+      <w:proofErr w:type="gramEnd"/>
+      <w:r>
+        <w:rPr>
+          <w:rFonts w:ascii="Times New Roman" w:hAnsi="Times New Roman" w:cs="Times New Roman"/>
+          <w:sz w:val="24"/>
+          <w:szCs w:val="24"/>
+        </w:rPr>
+        <w:t>/apache2 (</w:t>
+      </w:r>
+      <w:proofErr w:type="spellStart"/>
+      <w:r>
+        <w:rPr>
+          <w:rFonts w:ascii="Times New Roman" w:hAnsi="Times New Roman" w:cs="Times New Roman"/>
+          <w:sz w:val="24"/>
+          <w:szCs w:val="24"/>
+        </w:rPr>
+        <w:t>viktig</w:t>
+      </w:r>
+      <w:proofErr w:type="spellEnd"/>
+      <w:r>
+        <w:rPr>
+          <w:rFonts w:ascii="Times New Roman" w:hAnsi="Times New Roman" w:cs="Times New Roman"/>
+          <w:sz w:val="24"/>
+          <w:szCs w:val="24"/>
+        </w:rPr>
+        <w:t xml:space="preserve"> for </w:t>
+      </w:r>
+      <w:proofErr w:type="spellStart"/>
+      <w:r>
+        <w:rPr>
+          <w:rFonts w:ascii="Times New Roman" w:hAnsi="Times New Roman" w:cs="Times New Roman"/>
+          <w:sz w:val="24"/>
+          <w:szCs w:val="24"/>
+        </w:rPr>
+        <w:t>oppdatering</w:t>
+      </w:r>
+      <w:proofErr w:type="spellEnd"/>
+      <w:r>
+        <w:rPr>
+          <w:rFonts w:ascii="Times New Roman" w:hAnsi="Times New Roman" w:cs="Times New Roman"/>
+          <w:sz w:val="24"/>
+          <w:szCs w:val="24"/>
+        </w:rPr>
+        <w:t xml:space="preserve">; se problem -&gt; </w:t>
+      </w:r>
+      <w:proofErr w:type="spellStart"/>
+      <w:r>
+        <w:rPr>
+          <w:rFonts w:ascii="Times New Roman" w:hAnsi="Times New Roman" w:cs="Times New Roman"/>
+          <w:sz w:val="24"/>
+          <w:szCs w:val="24"/>
+        </w:rPr>
+        <w:t>initframs</w:t>
+      </w:r>
+      <w:proofErr w:type="spellEnd"/>
+      <w:r>
+        <w:rPr>
+          <w:rFonts w:ascii="Times New Roman" w:hAnsi="Times New Roman" w:cs="Times New Roman"/>
+          <w:sz w:val="24"/>
+          <w:szCs w:val="24"/>
+        </w:rPr>
+        <w:t xml:space="preserve"> for </w:t>
+      </w:r>
+      <w:proofErr w:type="spellStart"/>
+      <w:r>
+        <w:rPr>
+          <w:rFonts w:ascii="Times New Roman" w:hAnsi="Times New Roman" w:cs="Times New Roman"/>
+          <w:sz w:val="24"/>
+          <w:szCs w:val="24"/>
+        </w:rPr>
+        <w:t>mer</w:t>
+      </w:r>
+      <w:proofErr w:type="spellEnd"/>
+      <w:r>
+        <w:rPr>
+          <w:rFonts w:ascii="Times New Roman" w:hAnsi="Times New Roman" w:cs="Times New Roman"/>
+          <w:sz w:val="24"/>
+          <w:szCs w:val="24"/>
         </w:rPr>
         <w:t xml:space="preserve"> </w:t>
       </w:r>
@@ -7601,81 +7658,17 @@
           <w:rFonts w:ascii="Times New Roman" w:hAnsi="Times New Roman" w:cs="Times New Roman"/>
           <w:sz w:val="24"/>
           <w:szCs w:val="24"/>
-          <w:lang w:val="nb-NO"/>
-        </w:rPr>
-        <w:t>add</w:t>
-      </w:r>
-      <w:proofErr w:type="spellEnd"/>
-      <w:r>
-        <w:rPr>
-          <w:rFonts w:ascii="Times New Roman" w:hAnsi="Times New Roman" w:cs="Times New Roman"/>
-          <w:sz w:val="24"/>
-          <w:szCs w:val="24"/>
-          <w:lang w:val="nb-NO"/>
-        </w:rPr>
-        <w:t>-apt -</w:t>
-      </w:r>
-      <w:proofErr w:type="spellStart"/>
-      <w:r>
-        <w:rPr>
-          <w:rFonts w:ascii="Times New Roman" w:hAnsi="Times New Roman" w:cs="Times New Roman"/>
-          <w:sz w:val="24"/>
-          <w:szCs w:val="24"/>
-          <w:lang w:val="nb-NO"/>
-        </w:rPr>
-        <w:t>repository</w:t>
-      </w:r>
-      <w:proofErr w:type="spellEnd"/>
-      <w:r>
-        <w:rPr>
-          <w:rFonts w:ascii="Times New Roman" w:hAnsi="Times New Roman" w:cs="Times New Roman"/>
-          <w:sz w:val="24"/>
-          <w:szCs w:val="24"/>
-          <w:lang w:val="nb-NO"/>
-        </w:rPr>
-        <w:t xml:space="preserve"> </w:t>
-      </w:r>
-      <w:proofErr w:type="spellStart"/>
-      <w:proofErr w:type="gramStart"/>
-      <w:r>
-        <w:rPr>
-          <w:rFonts w:ascii="Times New Roman" w:hAnsi="Times New Roman" w:cs="Times New Roman"/>
-          <w:sz w:val="24"/>
-          <w:szCs w:val="24"/>
-          <w:lang w:val="nb-NO"/>
-        </w:rPr>
-        <w:t>ppa:ondrej</w:t>
-      </w:r>
-      <w:proofErr w:type="spellEnd"/>
-      <w:proofErr w:type="gramEnd"/>
-      <w:r>
-        <w:rPr>
-          <w:rFonts w:ascii="Times New Roman" w:hAnsi="Times New Roman" w:cs="Times New Roman"/>
-          <w:sz w:val="24"/>
-          <w:szCs w:val="24"/>
-          <w:lang w:val="nb-NO"/>
-        </w:rPr>
-        <w:t xml:space="preserve">/apache2 (viktig for oppdatering; se problem -&gt; </w:t>
-      </w:r>
-      <w:proofErr w:type="spellStart"/>
-      <w:r>
-        <w:rPr>
-          <w:rFonts w:ascii="Times New Roman" w:hAnsi="Times New Roman" w:cs="Times New Roman"/>
-          <w:sz w:val="24"/>
-          <w:szCs w:val="24"/>
-          <w:lang w:val="nb-NO"/>
-        </w:rPr>
-        <w:t>initframs</w:t>
-      </w:r>
-      <w:proofErr w:type="spellEnd"/>
-      <w:r>
-        <w:rPr>
-          <w:rFonts w:ascii="Times New Roman" w:hAnsi="Times New Roman" w:cs="Times New Roman"/>
-          <w:sz w:val="24"/>
-          <w:szCs w:val="24"/>
-          <w:lang w:val="nb-NO"/>
-        </w:rPr>
-        <w:t xml:space="preserve"> for mer informasjon)</w:t>
+        </w:rPr>
+        <w:t>informasjon</w:t>
+      </w:r>
+      <w:proofErr w:type="spellEnd"/>
+      <w:r>
+        <w:rPr>
+          <w:rFonts w:ascii="Times New Roman" w:hAnsi="Times New Roman" w:cs="Times New Roman"/>
+          <w:sz w:val="24"/>
+          <w:szCs w:val="24"/>
+        </w:rPr>
+        <w:t>)</w:t>
       </w:r>
     </w:p>
     <w:p>
@@ -8926,7 +8919,6 @@
           <w:sz w:val="24"/>
           <w:szCs w:val="24"/>
           <w:shd w:val="clear" w:color="auto" w:fill="F7F7F7"/>
-          <w:lang w:val="nb-NO"/>
         </w:rPr>
       </w:pPr>
       <w:r>
@@ -8935,7 +8927,6 @@
           <w:sz w:val="24"/>
           <w:szCs w:val="24"/>
           <w:shd w:val="clear" w:color="auto" w:fill="F7F7F7"/>
-          <w:lang w:val="nb-NO"/>
         </w:rPr>
         <w:t>DROP USER ‘</w:t>
       </w:r>
@@ -8946,43 +8937,21 @@
           <w:sz w:val="24"/>
           <w:szCs w:val="24"/>
           <w:shd w:val="clear" w:color="auto" w:fill="F7F7F7"/>
-          <w:lang w:val="nb-NO"/>
-        </w:rPr>
-        <w:t>root</w:t>
-      </w:r>
-      <w:proofErr w:type="spellEnd"/>
+        </w:rPr>
+        <w:t>root’@’localhost</w:t>
+      </w:r>
+      <w:proofErr w:type="spellEnd"/>
+      <w:proofErr w:type="gramStart"/>
       <w:r>
         <w:rPr>
           <w:rFonts w:ascii="Times New Roman" w:hAnsi="Times New Roman" w:cs="Times New Roman"/>
           <w:sz w:val="24"/>
           <w:szCs w:val="24"/>
           <w:shd w:val="clear" w:color="auto" w:fill="F7F7F7"/>
-          <w:lang w:val="nb-NO"/>
-        </w:rPr>
-        <w:t>’@’</w:t>
-      </w:r>
-      <w:proofErr w:type="spellStart"/>
-      <w:r>
-        <w:rPr>
-          <w:rFonts w:ascii="Times New Roman" w:hAnsi="Times New Roman" w:cs="Times New Roman"/>
-          <w:sz w:val="24"/>
-          <w:szCs w:val="24"/>
-          <w:shd w:val="clear" w:color="auto" w:fill="F7F7F7"/>
-          <w:lang w:val="nb-NO"/>
-        </w:rPr>
-        <w:t>localhost</w:t>
-      </w:r>
-      <w:proofErr w:type="spellEnd"/>
-      <w:r>
-        <w:rPr>
-          <w:rFonts w:ascii="Times New Roman" w:hAnsi="Times New Roman" w:cs="Times New Roman"/>
-          <w:sz w:val="24"/>
-          <w:szCs w:val="24"/>
-          <w:shd w:val="clear" w:color="auto" w:fill="F7F7F7"/>
-          <w:lang w:val="nb-NO"/>
         </w:rPr>
         <w:t>’;</w:t>
       </w:r>
+      <w:proofErr w:type="gramEnd"/>
     </w:p>
     <w:p>
       <w:pPr>
@@ -10512,25 +10481,50 @@
           <w:rFonts w:ascii="Times New Roman" w:hAnsi="Times New Roman" w:cs="Times New Roman"/>
           <w:sz w:val="24"/>
           <w:szCs w:val="24"/>
-          <w:lang w:val="sv-SE"/>
-        </w:rPr>
-      </w:pPr>
-      <w:r>
-        <w:rPr>
-          <w:rFonts w:ascii="Times New Roman" w:hAnsi="Times New Roman" w:cs="Times New Roman"/>
-          <w:sz w:val="24"/>
-          <w:szCs w:val="24"/>
-          <w:lang w:val="sv-SE"/>
-        </w:rPr>
-        <w:t>Detektiv: logg -&gt; ‘</w:t>
-      </w:r>
-      <w:proofErr w:type="spellStart"/>
-      <w:r>
-        <w:rPr>
-          <w:rFonts w:ascii="Times New Roman" w:hAnsi="Times New Roman" w:cs="Times New Roman"/>
-          <w:sz w:val="24"/>
-          <w:szCs w:val="24"/>
-          <w:lang w:val="sv-SE"/>
+        </w:rPr>
+      </w:pPr>
+      <w:proofErr w:type="spellStart"/>
+      <w:r>
+        <w:rPr>
+          <w:rFonts w:ascii="Times New Roman" w:hAnsi="Times New Roman" w:cs="Times New Roman"/>
+          <w:sz w:val="24"/>
+          <w:szCs w:val="24"/>
+        </w:rPr>
+        <w:t>Detektiv</w:t>
+      </w:r>
+      <w:proofErr w:type="spellEnd"/>
+      <w:r>
+        <w:rPr>
+          <w:rFonts w:ascii="Times New Roman" w:hAnsi="Times New Roman" w:cs="Times New Roman"/>
+          <w:sz w:val="24"/>
+          <w:szCs w:val="24"/>
+        </w:rPr>
+        <w:t xml:space="preserve">: </w:t>
+      </w:r>
+      <w:proofErr w:type="spellStart"/>
+      <w:r>
+        <w:rPr>
+          <w:rFonts w:ascii="Times New Roman" w:hAnsi="Times New Roman" w:cs="Times New Roman"/>
+          <w:sz w:val="24"/>
+          <w:szCs w:val="24"/>
+        </w:rPr>
+        <w:t>logg</w:t>
+      </w:r>
+      <w:proofErr w:type="spellEnd"/>
+      <w:r>
+        <w:rPr>
+          <w:rFonts w:ascii="Times New Roman" w:hAnsi="Times New Roman" w:cs="Times New Roman"/>
+          <w:sz w:val="24"/>
+          <w:szCs w:val="24"/>
+        </w:rPr>
+        <w:t xml:space="preserve"> -&gt; ‘</w:t>
+      </w:r>
+      <w:proofErr w:type="spellStart"/>
+      <w:r>
+        <w:rPr>
+          <w:rFonts w:ascii="Times New Roman" w:hAnsi="Times New Roman" w:cs="Times New Roman"/>
+          <w:sz w:val="24"/>
+          <w:szCs w:val="24"/>
         </w:rPr>
         <w:t>sudo</w:t>
       </w:r>
@@ -10540,7 +10534,6 @@
           <w:rFonts w:ascii="Times New Roman" w:hAnsi="Times New Roman" w:cs="Times New Roman"/>
           <w:sz w:val="24"/>
           <w:szCs w:val="24"/>
-          <w:lang w:val="sv-SE"/>
         </w:rPr>
         <w:t xml:space="preserve"> less /var/log/auth.log’, </w:t>
       </w:r>
@@ -10570,48 +10563,15 @@
           <w:rFonts w:ascii="Times New Roman" w:hAnsi="Times New Roman" w:cs="Times New Roman"/>
           <w:sz w:val="24"/>
           <w:szCs w:val="24"/>
-          <w:lang w:val="nb-NO"/>
-        </w:rPr>
-      </w:pPr>
-      <w:proofErr w:type="spellStart"/>
-      <w:r>
-        <w:rPr>
-          <w:rFonts w:ascii="Times New Roman" w:hAnsi="Times New Roman" w:cs="Times New Roman"/>
-          <w:sz w:val="24"/>
-          <w:szCs w:val="24"/>
-          <w:lang w:val="nb-NO"/>
-        </w:rPr>
-        <w:t>Reactive</w:t>
-      </w:r>
-      <w:proofErr w:type="spellEnd"/>
-      <w:r>
-        <w:rPr>
-          <w:rFonts w:ascii="Times New Roman" w:hAnsi="Times New Roman" w:cs="Times New Roman"/>
-          <w:sz w:val="24"/>
-          <w:szCs w:val="24"/>
-          <w:lang w:val="nb-NO"/>
-        </w:rPr>
-        <w:t xml:space="preserve">: </w:t>
-      </w:r>
-      <w:proofErr w:type="spellStart"/>
-      <w:r>
-        <w:rPr>
-          <w:rFonts w:ascii="Times New Roman" w:hAnsi="Times New Roman" w:cs="Times New Roman"/>
-          <w:sz w:val="24"/>
-          <w:szCs w:val="24"/>
-          <w:lang w:val="nb-NO"/>
-        </w:rPr>
-        <w:t>checkpoints</w:t>
-      </w:r>
-      <w:proofErr w:type="spellEnd"/>
-      <w:r>
-        <w:rPr>
-          <w:rFonts w:ascii="Times New Roman" w:hAnsi="Times New Roman" w:cs="Times New Roman"/>
-          <w:sz w:val="24"/>
-          <w:szCs w:val="24"/>
-          <w:lang w:val="nb-NO"/>
-        </w:rPr>
-        <w:t xml:space="preserve">, </w:t>
+        </w:rPr>
+      </w:pPr>
+      <w:r>
+        <w:rPr>
+          <w:rFonts w:ascii="Times New Roman" w:hAnsi="Times New Roman" w:cs="Times New Roman"/>
+          <w:sz w:val="24"/>
+          <w:szCs w:val="24"/>
+        </w:rPr>
+        <w:t xml:space="preserve">Reactive: checkpoints, </w:t>
       </w:r>
     </w:p>
     <w:p>
@@ -10639,7 +10599,6 @@
           <w:rFonts w:ascii="Times New Roman" w:hAnsi="Times New Roman" w:cs="Times New Roman"/>
           <w:sz w:val="24"/>
           <w:szCs w:val="24"/>
-          <w:lang w:val="nb-NO"/>
         </w:rPr>
       </w:pPr>
     </w:p>
@@ -11696,14 +11655,16 @@
           <w:rFonts w:ascii="Times New Roman" w:hAnsi="Times New Roman" w:cs="Times New Roman"/>
           <w:sz w:val="24"/>
           <w:szCs w:val="24"/>
-        </w:rPr>
-      </w:pPr>
-      <w:proofErr w:type="spellStart"/>
-      <w:r>
-        <w:rPr>
-          <w:rFonts w:ascii="Times New Roman" w:hAnsi="Times New Roman" w:cs="Times New Roman"/>
-          <w:sz w:val="24"/>
-          <w:szCs w:val="24"/>
+          <w:lang w:val="nb-NO"/>
+        </w:rPr>
+      </w:pPr>
+      <w:proofErr w:type="spellStart"/>
+      <w:r>
+        <w:rPr>
+          <w:rFonts w:ascii="Times New Roman" w:hAnsi="Times New Roman" w:cs="Times New Roman"/>
+          <w:sz w:val="24"/>
+          <w:szCs w:val="24"/>
+          <w:lang w:val="nb-NO"/>
         </w:rPr>
         <w:lastRenderedPageBreak/>
         <w:t>Sudo</w:t>
@@ -11714,26 +11675,29 @@
           <w:rFonts w:ascii="Times New Roman" w:hAnsi="Times New Roman" w:cs="Times New Roman"/>
           <w:sz w:val="24"/>
           <w:szCs w:val="24"/>
-        </w:rPr>
-        <w:t xml:space="preserve"> -</w:t>
-      </w:r>
-      <w:proofErr w:type="spellStart"/>
-      <w:r>
-        <w:rPr>
-          <w:rFonts w:ascii="Times New Roman" w:hAnsi="Times New Roman" w:cs="Times New Roman"/>
-          <w:sz w:val="24"/>
-          <w:szCs w:val="24"/>
-        </w:rPr>
-        <w:t>i</w:t>
-      </w:r>
-      <w:proofErr w:type="spellEnd"/>
-      <w:r>
-        <w:rPr>
-          <w:rFonts w:ascii="Times New Roman" w:hAnsi="Times New Roman" w:cs="Times New Roman"/>
-          <w:sz w:val="24"/>
-          <w:szCs w:val="24"/>
-        </w:rPr>
-        <w:t xml:space="preserve"> (enter)</w:t>
+          <w:lang w:val="nb-NO"/>
+        </w:rPr>
+        <w:t xml:space="preserve"> -i (</w:t>
+      </w:r>
+      <w:proofErr w:type="spellStart"/>
+      <w:r>
+        <w:rPr>
+          <w:rFonts w:ascii="Times New Roman" w:hAnsi="Times New Roman" w:cs="Times New Roman"/>
+          <w:sz w:val="24"/>
+          <w:szCs w:val="24"/>
+          <w:lang w:val="nb-NO"/>
+        </w:rPr>
+        <w:t>enter</w:t>
+      </w:r>
+      <w:proofErr w:type="spellEnd"/>
+      <w:r>
+        <w:rPr>
+          <w:rFonts w:ascii="Times New Roman" w:hAnsi="Times New Roman" w:cs="Times New Roman"/>
+          <w:sz w:val="24"/>
+          <w:szCs w:val="24"/>
+          <w:lang w:val="nb-NO"/>
+        </w:rPr>
+        <w:t>)</w:t>
       </w:r>
     </w:p>
     <w:p>
@@ -12818,7 +12782,6 @@
           <w:rFonts w:ascii="Times New Roman" w:eastAsia="Times New Roman" w:hAnsi="Times New Roman" w:cs="Times New Roman"/>
           <w:sz w:val="24"/>
           <w:szCs w:val="24"/>
-          <w:lang w:val="nb-NO"/>
         </w:rPr>
       </w:pPr>
       <w:r>
@@ -12836,11 +12799,18 @@
           <w:rFonts w:ascii="Times New Roman" w:eastAsia="Times New Roman" w:hAnsi="Times New Roman" w:cs="Times New Roman"/>
           <w:sz w:val="24"/>
           <w:szCs w:val="24"/>
-          <w:lang w:val="nb-NO"/>
-        </w:rPr>
-        <w:t>php-zip</w:t>
-      </w:r>
-      <w:proofErr w:type="spellEnd"/>
+        </w:rPr>
+        <w:t>php</w:t>
+      </w:r>
+      <w:proofErr w:type="spellEnd"/>
+      <w:r>
+        <w:rPr>
+          <w:rFonts w:ascii="Times New Roman" w:eastAsia="Times New Roman" w:hAnsi="Times New Roman" w:cs="Times New Roman"/>
+          <w:sz w:val="24"/>
+          <w:szCs w:val="24"/>
+        </w:rPr>
+        <w:t>-zip</w:t>
+      </w:r>
     </w:p>
     <w:p>
       <w:pPr>
@@ -12867,7 +12837,6 @@
           <w:rFonts w:ascii="Times New Roman" w:eastAsia="Times New Roman" w:hAnsi="Times New Roman" w:cs="Times New Roman"/>
           <w:sz w:val="24"/>
           <w:szCs w:val="24"/>
-          <w:lang w:val="nb-NO"/>
         </w:rPr>
       </w:pPr>
       <w:r>
@@ -12875,7 +12844,6 @@
           <w:rFonts w:ascii="Times New Roman" w:eastAsia="Times New Roman" w:hAnsi="Times New Roman" w:cs="Times New Roman"/>
           <w:sz w:val="24"/>
           <w:szCs w:val="24"/>
-          <w:lang w:val="nb-NO"/>
         </w:rPr>
         <w:tab/>
         <w:t>php.8</w:t>
@@ -12906,7 +12874,6 @@
           <w:rFonts w:ascii="Times New Roman" w:eastAsia="Times New Roman" w:hAnsi="Times New Roman" w:cs="Times New Roman"/>
           <w:sz w:val="24"/>
           <w:szCs w:val="24"/>
-          <w:lang w:val="nb-NO"/>
         </w:rPr>
       </w:pPr>
     </w:p>
@@ -14429,7 +14396,6 @@
           <w:rFonts w:ascii="Times New Roman" w:hAnsi="Times New Roman" w:cs="Times New Roman"/>
           <w:sz w:val="24"/>
           <w:szCs w:val="24"/>
-          <w:lang w:val="nb-NO"/>
         </w:rPr>
       </w:pPr>
       <w:r>
@@ -14448,7 +14414,6 @@
           <w:rFonts w:ascii="Times New Roman" w:hAnsi="Times New Roman" w:cs="Times New Roman"/>
           <w:sz w:val="24"/>
           <w:szCs w:val="24"/>
-          <w:lang w:val="nb-NO"/>
         </w:rPr>
         <w:t>sudo</w:t>
       </w:r>
@@ -14459,9 +14424,8 @@
           <w:rFonts w:ascii="Times New Roman" w:hAnsi="Times New Roman" w:cs="Times New Roman"/>
           <w:sz w:val="24"/>
           <w:szCs w:val="24"/>
-          <w:lang w:val="nb-NO"/>
-        </w:rPr>
-        <w:t xml:space="preserve"> apt </w:t>
+        </w:rPr>
+        <w:t xml:space="preserve"> apt install </w:t>
       </w:r>
       <w:proofErr w:type="spellStart"/>
       <w:r>
@@ -14470,29 +14434,6 @@
           <w:rFonts w:ascii="Times New Roman" w:hAnsi="Times New Roman" w:cs="Times New Roman"/>
           <w:sz w:val="24"/>
           <w:szCs w:val="24"/>
-          <w:lang w:val="nb-NO"/>
-        </w:rPr>
-        <w:t>install</w:t>
-      </w:r>
-      <w:proofErr w:type="spellEnd"/>
-      <w:r>
-        <w:rPr>
-          <w:rStyle w:val="HTMLCode"/>
-          <w:rFonts w:ascii="Times New Roman" w:hAnsi="Times New Roman" w:cs="Times New Roman"/>
-          <w:sz w:val="24"/>
-          <w:szCs w:val="24"/>
-          <w:lang w:val="nb-NO"/>
-        </w:rPr>
-        <w:t xml:space="preserve"> </w:t>
-      </w:r>
-      <w:proofErr w:type="spellStart"/>
-      <w:r>
-        <w:rPr>
-          <w:rStyle w:val="HTMLCode"/>
-          <w:rFonts w:ascii="Times New Roman" w:hAnsi="Times New Roman" w:cs="Times New Roman"/>
-          <w:sz w:val="24"/>
-          <w:szCs w:val="24"/>
-          <w:lang w:val="nb-NO"/>
         </w:rPr>
         <w:t>php-mysql</w:t>
       </w:r>
@@ -14507,7 +14448,6 @@
           <w:rFonts w:ascii="Times New Roman" w:hAnsi="Times New Roman" w:cs="Times New Roman"/>
           <w:sz w:val="24"/>
           <w:szCs w:val="24"/>
-          <w:lang w:val="nb-NO"/>
         </w:rPr>
       </w:pPr>
     </w:p>
@@ -14520,18 +14460,27 @@
           <w:rFonts w:ascii="Times New Roman" w:hAnsi="Times New Roman" w:cs="Times New Roman"/>
           <w:sz w:val="24"/>
           <w:szCs w:val="24"/>
-          <w:lang w:val="nb-NO"/>
-        </w:rPr>
-      </w:pPr>
+        </w:rPr>
+      </w:pPr>
+      <w:proofErr w:type="spellStart"/>
       <w:r>
         <w:rPr>
           <w:rStyle w:val="HTMLCode"/>
           <w:rFonts w:ascii="Times New Roman" w:hAnsi="Times New Roman" w:cs="Times New Roman"/>
           <w:sz w:val="24"/>
           <w:szCs w:val="24"/>
-          <w:lang w:val="nb-NO"/>
-        </w:rPr>
-        <w:t>konfigurasjon:</w:t>
+        </w:rPr>
+        <w:t>konfigurasjon</w:t>
+      </w:r>
+      <w:proofErr w:type="spellEnd"/>
+      <w:r>
+        <w:rPr>
+          <w:rStyle w:val="HTMLCode"/>
+          <w:rFonts w:ascii="Times New Roman" w:hAnsi="Times New Roman" w:cs="Times New Roman"/>
+          <w:sz w:val="24"/>
+          <w:szCs w:val="24"/>
+        </w:rPr>
+        <w:t>:</w:t>
       </w:r>
     </w:p>
     <w:p>
@@ -14543,7 +14492,6 @@
           <w:rFonts w:ascii="Times New Roman" w:hAnsi="Times New Roman" w:cs="Times New Roman"/>
           <w:sz w:val="24"/>
           <w:szCs w:val="24"/>
-          <w:lang w:val="nb-NO"/>
         </w:rPr>
       </w:pPr>
       <w:proofErr w:type="spellStart"/>
@@ -14553,7 +14501,6 @@
           <w:rFonts w:ascii="Times New Roman" w:hAnsi="Times New Roman" w:cs="Times New Roman"/>
           <w:sz w:val="24"/>
           <w:szCs w:val="24"/>
-          <w:lang w:val="nb-NO"/>
         </w:rPr>
         <w:t>sudo</w:t>
       </w:r>
@@ -14564,7 +14511,6 @@
           <w:rFonts w:ascii="Times New Roman" w:hAnsi="Times New Roman" w:cs="Times New Roman"/>
           <w:sz w:val="24"/>
           <w:szCs w:val="24"/>
-          <w:lang w:val="nb-NO"/>
         </w:rPr>
         <w:t xml:space="preserve"> </w:t>
       </w:r>
@@ -14575,7 +14521,6 @@
           <w:rFonts w:ascii="Times New Roman" w:hAnsi="Times New Roman" w:cs="Times New Roman"/>
           <w:sz w:val="24"/>
           <w:szCs w:val="24"/>
-          <w:lang w:val="nb-NO"/>
         </w:rPr>
         <w:t>systemctl</w:t>
       </w:r>
@@ -14586,31 +14531,8 @@
           <w:rFonts w:ascii="Times New Roman" w:hAnsi="Times New Roman" w:cs="Times New Roman"/>
           <w:sz w:val="24"/>
           <w:szCs w:val="24"/>
-          <w:lang w:val="nb-NO"/>
-        </w:rPr>
-        <w:t xml:space="preserve"> </w:t>
-      </w:r>
-      <w:proofErr w:type="spellStart"/>
-      <w:r>
-        <w:rPr>
-          <w:rStyle w:val="HTMLCode"/>
-          <w:rFonts w:ascii="Times New Roman" w:hAnsi="Times New Roman" w:cs="Times New Roman"/>
-          <w:sz w:val="24"/>
-          <w:szCs w:val="24"/>
-          <w:lang w:val="nb-NO"/>
-        </w:rPr>
-        <w:t>restart</w:t>
-      </w:r>
-      <w:proofErr w:type="spellEnd"/>
-      <w:r>
-        <w:rPr>
-          <w:rStyle w:val="HTMLCode"/>
-          <w:rFonts w:ascii="Times New Roman" w:hAnsi="Times New Roman" w:cs="Times New Roman"/>
-          <w:sz w:val="24"/>
-          <w:szCs w:val="24"/>
-          <w:lang w:val="nb-NO"/>
-        </w:rPr>
-        <w:t xml:space="preserve"> apache2.service (bare restarter)</w:t>
+        </w:rPr>
+        <w:t xml:space="preserve"> restart apache2.service (bare restarter)</w:t>
       </w:r>
     </w:p>
     <w:p>
@@ -14638,7 +14560,6 @@
           <w:rFonts w:ascii="Times New Roman" w:eastAsia="Times New Roman" w:hAnsi="Times New Roman" w:cs="Times New Roman"/>
           <w:sz w:val="24"/>
           <w:szCs w:val="24"/>
-          <w:lang w:val="nb-NO"/>
         </w:rPr>
       </w:pPr>
     </w:p>
@@ -14667,7 +14588,6 @@
           <w:rFonts w:ascii="Times New Roman" w:eastAsia="Times New Roman" w:hAnsi="Times New Roman" w:cs="Times New Roman"/>
           <w:sz w:val="24"/>
           <w:szCs w:val="24"/>
-          <w:lang w:val="nb-NO"/>
         </w:rPr>
       </w:pPr>
     </w:p>
@@ -14696,7 +14616,6 @@
           <w:rFonts w:ascii="Times New Roman" w:eastAsia="Times New Roman" w:hAnsi="Times New Roman" w:cs="Times New Roman"/>
           <w:sz w:val="24"/>
           <w:szCs w:val="24"/>
-          <w:lang w:val="nb-NO"/>
         </w:rPr>
       </w:pPr>
     </w:p>
@@ -14707,17 +14626,25 @@
           <w:rFonts w:ascii="Times New Roman" w:hAnsi="Times New Roman" w:cs="Times New Roman"/>
           <w:sz w:val="24"/>
           <w:szCs w:val="24"/>
-          <w:lang w:val="nb-NO"/>
-        </w:rPr>
-      </w:pPr>
-      <w:r>
-        <w:rPr>
-          <w:rFonts w:ascii="Times New Roman" w:hAnsi="Times New Roman" w:cs="Times New Roman"/>
-          <w:sz w:val="24"/>
-          <w:szCs w:val="24"/>
-          <w:lang w:val="nb-NO"/>
-        </w:rPr>
-        <w:t>installasjon av git:</w:t>
+        </w:rPr>
+      </w:pPr>
+      <w:proofErr w:type="spellStart"/>
+      <w:r>
+        <w:rPr>
+          <w:rFonts w:ascii="Times New Roman" w:hAnsi="Times New Roman" w:cs="Times New Roman"/>
+          <w:sz w:val="24"/>
+          <w:szCs w:val="24"/>
+        </w:rPr>
+        <w:t>installasjon</w:t>
+      </w:r>
+      <w:proofErr w:type="spellEnd"/>
+      <w:r>
+        <w:rPr>
+          <w:rFonts w:ascii="Times New Roman" w:hAnsi="Times New Roman" w:cs="Times New Roman"/>
+          <w:sz w:val="24"/>
+          <w:szCs w:val="24"/>
+        </w:rPr>
+        <w:t xml:space="preserve"> av git:</w:t>
       </w:r>
     </w:p>
     <w:p>
@@ -14728,16 +14655,14 @@
           <w:rFonts w:ascii="Times New Roman" w:hAnsi="Times New Roman" w:cs="Times New Roman"/>
           <w:sz w:val="24"/>
           <w:szCs w:val="24"/>
-          <w:lang w:val="nb-NO"/>
-        </w:rPr>
-      </w:pPr>
-      <w:proofErr w:type="spellStart"/>
-      <w:r>
-        <w:rPr>
-          <w:rFonts w:ascii="Times New Roman" w:hAnsi="Times New Roman" w:cs="Times New Roman"/>
-          <w:sz w:val="24"/>
-          <w:szCs w:val="24"/>
-          <w:lang w:val="nb-NO"/>
+        </w:rPr>
+      </w:pPr>
+      <w:proofErr w:type="spellStart"/>
+      <w:r>
+        <w:rPr>
+          <w:rFonts w:ascii="Times New Roman" w:hAnsi="Times New Roman" w:cs="Times New Roman"/>
+          <w:sz w:val="24"/>
+          <w:szCs w:val="24"/>
         </w:rPr>
         <w:t>sudo</w:t>
       </w:r>
@@ -14747,49 +14672,8 @@
           <w:rFonts w:ascii="Times New Roman" w:hAnsi="Times New Roman" w:cs="Times New Roman"/>
           <w:sz w:val="24"/>
           <w:szCs w:val="24"/>
-          <w:lang w:val="nb-NO"/>
-        </w:rPr>
-        <w:t xml:space="preserve"> apt-</w:t>
-      </w:r>
-      <w:proofErr w:type="spellStart"/>
-      <w:r>
-        <w:rPr>
-          <w:rFonts w:ascii="Times New Roman" w:hAnsi="Times New Roman" w:cs="Times New Roman"/>
-          <w:sz w:val="24"/>
-          <w:szCs w:val="24"/>
-          <w:lang w:val="nb-NO"/>
-        </w:rPr>
-        <w:t>get</w:t>
-      </w:r>
-      <w:proofErr w:type="spellEnd"/>
-      <w:r>
-        <w:rPr>
-          <w:rFonts w:ascii="Times New Roman" w:hAnsi="Times New Roman" w:cs="Times New Roman"/>
-          <w:sz w:val="24"/>
-          <w:szCs w:val="24"/>
-          <w:lang w:val="nb-NO"/>
-        </w:rPr>
-        <w:t xml:space="preserve"> </w:t>
-      </w:r>
-      <w:proofErr w:type="spellStart"/>
-      <w:r>
-        <w:rPr>
-          <w:rFonts w:ascii="Times New Roman" w:hAnsi="Times New Roman" w:cs="Times New Roman"/>
-          <w:sz w:val="24"/>
-          <w:szCs w:val="24"/>
-          <w:lang w:val="nb-NO"/>
-        </w:rPr>
-        <w:t>install</w:t>
-      </w:r>
-      <w:proofErr w:type="spellEnd"/>
-      <w:r>
-        <w:rPr>
-          <w:rFonts w:ascii="Times New Roman" w:hAnsi="Times New Roman" w:cs="Times New Roman"/>
-          <w:sz w:val="24"/>
-          <w:szCs w:val="24"/>
-          <w:lang w:val="nb-NO"/>
-        </w:rPr>
-        <w:t xml:space="preserve"> git</w:t>
+        </w:rPr>
+        <w:t xml:space="preserve"> apt-get install git</w:t>
       </w:r>
     </w:p>
     <w:p>
@@ -15544,16 +15428,14 @@
           <w:rFonts w:ascii="Times New Roman" w:hAnsi="Times New Roman" w:cs="Times New Roman"/>
           <w:sz w:val="24"/>
           <w:szCs w:val="24"/>
-          <w:lang w:val="nb-NO"/>
-        </w:rPr>
-      </w:pPr>
-      <w:proofErr w:type="spellStart"/>
-      <w:r>
-        <w:rPr>
-          <w:rFonts w:ascii="Times New Roman" w:hAnsi="Times New Roman" w:cs="Times New Roman"/>
-          <w:sz w:val="24"/>
-          <w:szCs w:val="24"/>
-          <w:lang w:val="nb-NO"/>
+        </w:rPr>
+      </w:pPr>
+      <w:proofErr w:type="spellStart"/>
+      <w:r>
+        <w:rPr>
+          <w:rFonts w:ascii="Times New Roman" w:hAnsi="Times New Roman" w:cs="Times New Roman"/>
+          <w:sz w:val="24"/>
+          <w:szCs w:val="24"/>
         </w:rPr>
         <w:t>Sudo</w:t>
       </w:r>
@@ -15563,7 +15445,6 @@
           <w:rFonts w:ascii="Times New Roman" w:hAnsi="Times New Roman" w:cs="Times New Roman"/>
           <w:sz w:val="24"/>
           <w:szCs w:val="24"/>
-          <w:lang w:val="nb-NO"/>
         </w:rPr>
         <w:t xml:space="preserve"> </w:t>
       </w:r>
@@ -15573,7 +15454,6 @@
           <w:rFonts w:ascii="Times New Roman" w:hAnsi="Times New Roman" w:cs="Times New Roman"/>
           <w:sz w:val="24"/>
           <w:szCs w:val="24"/>
-          <w:lang w:val="nb-NO"/>
         </w:rPr>
         <w:t>ufw</w:t>
       </w:r>
@@ -15583,61 +15463,9 @@
           <w:rFonts w:ascii="Times New Roman" w:hAnsi="Times New Roman" w:cs="Times New Roman"/>
           <w:sz w:val="24"/>
           <w:szCs w:val="24"/>
-          <w:lang w:val="nb-NO"/>
-        </w:rPr>
-        <w:t xml:space="preserve"> </w:t>
-      </w:r>
-      <w:proofErr w:type="spellStart"/>
-      <w:r>
-        <w:rPr>
-          <w:rFonts w:ascii="Times New Roman" w:hAnsi="Times New Roman" w:cs="Times New Roman"/>
-          <w:sz w:val="24"/>
-          <w:szCs w:val="24"/>
-          <w:lang w:val="nb-NO"/>
-        </w:rPr>
-        <w:t>default</w:t>
-      </w:r>
-      <w:proofErr w:type="spellEnd"/>
-      <w:r>
-        <w:rPr>
-          <w:rFonts w:ascii="Times New Roman" w:hAnsi="Times New Roman" w:cs="Times New Roman"/>
-          <w:sz w:val="24"/>
-          <w:szCs w:val="24"/>
-          <w:lang w:val="nb-NO"/>
-        </w:rPr>
-        <w:t xml:space="preserve"> </w:t>
-      </w:r>
-      <w:proofErr w:type="spellStart"/>
-      <w:r>
-        <w:rPr>
-          <w:rFonts w:ascii="Times New Roman" w:hAnsi="Times New Roman" w:cs="Times New Roman"/>
-          <w:sz w:val="24"/>
-          <w:szCs w:val="24"/>
-          <w:lang w:val="nb-NO"/>
-        </w:rPr>
-        <w:t>allow</w:t>
-      </w:r>
-      <w:proofErr w:type="spellEnd"/>
-      <w:r>
-        <w:rPr>
-          <w:rFonts w:ascii="Times New Roman" w:hAnsi="Times New Roman" w:cs="Times New Roman"/>
-          <w:sz w:val="24"/>
-          <w:szCs w:val="24"/>
-          <w:lang w:val="nb-NO"/>
-        </w:rPr>
-        <w:t xml:space="preserve"> </w:t>
-      </w:r>
-      <w:proofErr w:type="spellStart"/>
-      <w:r>
-        <w:rPr>
-          <w:rFonts w:ascii="Times New Roman" w:hAnsi="Times New Roman" w:cs="Times New Roman"/>
-          <w:sz w:val="24"/>
-          <w:szCs w:val="24"/>
-          <w:lang w:val="nb-NO"/>
-        </w:rPr>
-        <w:t>outgoing</w:t>
-      </w:r>
-      <w:proofErr w:type="spellEnd"/>
+        </w:rPr>
+        <w:t xml:space="preserve"> default allow outgoing</w:t>
+      </w:r>
     </w:p>
     <w:p>
       <w:pPr>
@@ -18327,63 +18155,7 @@
         <w:rPr>
           <w:lang w:val="nb-NO"/>
         </w:rPr>
-        <w:t>INGENTING</w:t>
-      </w:r>
-    </w:p>
-    <w:p>
-      <w:pPr>
-        <w:pStyle w:val="Heading1"/>
-        <w:rPr>
-          <w:lang w:val="nb-NO"/>
-        </w:rPr>
-      </w:pPr>
-      <w:r>
-        <w:rPr>
-          <w:lang w:val="nb-NO"/>
-        </w:rPr>
-        <w:t>Kravspesifikasjon</w:t>
-      </w:r>
-    </w:p>
-    <w:p>
-      <w:pPr>
-        <w:pStyle w:val="Heading2"/>
-        <w:rPr>
-          <w:lang w:val="nb-NO"/>
-        </w:rPr>
-      </w:pPr>
-      <w:r>
-        <w:rPr>
-          <w:lang w:val="nb-NO"/>
-        </w:rPr>
-        <w:t>Hva er kravspesifikasjon?</w:t>
-      </w:r>
-    </w:p>
-    <w:p>
-      <w:pPr>
-        <w:rPr>
-          <w:lang w:val="nb-NO"/>
-        </w:rPr>
-      </w:pPr>
-      <w:r>
-        <w:rPr>
-          <w:lang w:val="nb-NO"/>
-        </w:rPr>
-        <w:t>Kravspesifikasjon er spørsmål om hvordan et produkt skal lages eller endres. Disse spørsmålene blir brukt for å bedre forstå hvilke krav sluttbruker vil ha i sitt system. Dette kan gå fra ‘hvem er målgruppen din?’ til ‘har du eksempler på hva du vil lage?’.</w:t>
-      </w:r>
-    </w:p>
-    <w:p>
-      <w:pPr>
-        <w:pStyle w:val="Heading3"/>
-        <w:rPr>
-          <w:lang w:val="nb-NO"/>
-        </w:rPr>
-      </w:pPr>
-      <w:r>
-        <w:rPr>
-          <w:lang w:val="nb-NO"/>
-        </w:rPr>
-        <w:lastRenderedPageBreak/>
-        <w:t>Gode spørsmål til kravspesifikasjon</w:t>
+        <w:t>sakssystem</w:t>
       </w:r>
     </w:p>
     <w:p>
@@ -18401,7 +18173,7 @@
         <w:rPr>
           <w:lang w:val="nb-NO"/>
         </w:rPr>
-        <w:t>Hvem er sluttbruker?</w:t>
+        <w:t>FAQ</w:t>
       </w:r>
     </w:p>
     <w:p>
@@ -18419,7 +18191,63 @@
         <w:rPr>
           <w:lang w:val="nb-NO"/>
         </w:rPr>
-        <w:t>Har dere en profilmanual / designmanual?</w:t>
+        <w:t>Søkefelt</w:t>
+      </w:r>
+    </w:p>
+    <w:p>
+      <w:pPr>
+        <w:pStyle w:val="Heading1"/>
+        <w:rPr>
+          <w:lang w:val="nb-NO"/>
+        </w:rPr>
+      </w:pPr>
+      <w:r>
+        <w:rPr>
+          <w:lang w:val="nb-NO"/>
+        </w:rPr>
+        <w:lastRenderedPageBreak/>
+        <w:t>Kravspesifikasjon</w:t>
+      </w:r>
+    </w:p>
+    <w:p>
+      <w:pPr>
+        <w:pStyle w:val="Heading2"/>
+        <w:rPr>
+          <w:lang w:val="nb-NO"/>
+        </w:rPr>
+      </w:pPr>
+      <w:r>
+        <w:rPr>
+          <w:lang w:val="nb-NO"/>
+        </w:rPr>
+        <w:t>Hva er kravspesifikasjon?</w:t>
+      </w:r>
+    </w:p>
+    <w:p>
+      <w:pPr>
+        <w:rPr>
+          <w:lang w:val="nb-NO"/>
+        </w:rPr>
+      </w:pPr>
+      <w:r>
+        <w:rPr>
+          <w:lang w:val="nb-NO"/>
+        </w:rPr>
+        <w:t>Kravspesifikasjon er spørsmål om hvordan et produkt skal lages eller endres. Disse spørsmålene blir brukt for å bedre forstå hvilke krav sluttbruker vil ha i sitt system. Dette kan gå fra ‘hvem er målgruppen din?’ til ‘har du eksempler på hva du vil lage?’.</w:t>
+      </w:r>
+    </w:p>
+    <w:p>
+      <w:pPr>
+        <w:pStyle w:val="Heading3"/>
+        <w:rPr>
+          <w:lang w:val="nb-NO"/>
+        </w:rPr>
+      </w:pPr>
+      <w:r>
+        <w:rPr>
+          <w:lang w:val="nb-NO"/>
+        </w:rPr>
+        <w:t>Gode spørsmål til kravspesifikasjon</w:t>
       </w:r>
     </w:p>
     <w:p>
@@ -18437,6 +18265,42 @@
         <w:rPr>
           <w:lang w:val="nb-NO"/>
         </w:rPr>
+        <w:t>Hvem er sluttbruker?</w:t>
+      </w:r>
+    </w:p>
+    <w:p>
+      <w:pPr>
+        <w:pStyle w:val="ListParagraph"/>
+        <w:numPr>
+          <w:ilvl w:val="0"/>
+          <w:numId w:val="9"/>
+        </w:numPr>
+        <w:rPr>
+          <w:lang w:val="nb-NO"/>
+        </w:rPr>
+      </w:pPr>
+      <w:r>
+        <w:rPr>
+          <w:lang w:val="nb-NO"/>
+        </w:rPr>
+        <w:t>Har dere en profilmanual / designmanual?</w:t>
+      </w:r>
+    </w:p>
+    <w:p>
+      <w:pPr>
+        <w:pStyle w:val="ListParagraph"/>
+        <w:numPr>
+          <w:ilvl w:val="0"/>
+          <w:numId w:val="9"/>
+        </w:numPr>
+        <w:rPr>
+          <w:lang w:val="nb-NO"/>
+        </w:rPr>
+      </w:pPr>
+      <w:r>
+        <w:rPr>
+          <w:lang w:val="nb-NO"/>
+        </w:rPr>
         <w:t>Finnes det eksempler på hva du vil lage eller skisser?</w:t>
       </w:r>
     </w:p>
@@ -18775,6 +18639,7 @@
         <w:rPr>
           <w:lang w:val="nb-NO"/>
         </w:rPr>
+        <w:lastRenderedPageBreak/>
         <w:t>Teknisk dokumentasjon – nettverksdokumentasjon ER diagram</w:t>
       </w:r>
     </w:p>
@@ -18829,20 +18694,6 @@
         <w:rPr>
           <w:lang w:val="nb-NO"/>
         </w:rPr>
-        <w:lastRenderedPageBreak/>
-        <w:t>Lage modal</w:t>
-      </w:r>
-    </w:p>
-    <w:p>
-      <w:pPr>
-        <w:rPr>
-          <w:lang w:val="nb-NO"/>
-        </w:rPr>
-      </w:pPr>
-      <w:r>
-        <w:rPr>
-          <w:lang w:val="nb-NO"/>
-        </w:rPr>
         <w:t>Lage bruksanvisning</w:t>
       </w:r>
     </w:p>
@@ -18852,60 +18703,6 @@
           <w:lang w:val="nb-NO"/>
         </w:rPr>
       </w:pPr>
-      <w:r>
-        <w:rPr>
-          <w:lang w:val="nb-NO"/>
-        </w:rPr>
-        <w:t xml:space="preserve">Lage </w:t>
-      </w:r>
-      <w:proofErr w:type="spellStart"/>
-      <w:r>
-        <w:rPr>
-          <w:lang w:val="nb-NO"/>
-        </w:rPr>
-        <w:t>faq</w:t>
-      </w:r>
-      <w:proofErr w:type="spellEnd"/>
-    </w:p>
-    <w:p>
-      <w:pPr>
-        <w:rPr>
-          <w:lang w:val="nb-NO"/>
-        </w:rPr>
-      </w:pPr>
-      <w:r>
-        <w:rPr>
-          <w:lang w:val="nb-NO"/>
-        </w:rPr>
-        <w:t xml:space="preserve">Lage </w:t>
-      </w:r>
-      <w:proofErr w:type="spellStart"/>
-      <w:r>
-        <w:rPr>
-          <w:lang w:val="nb-NO"/>
-        </w:rPr>
-        <w:t>ticketing</w:t>
-      </w:r>
-      <w:proofErr w:type="spellEnd"/>
-      <w:r>
-        <w:rPr>
-          <w:lang w:val="nb-NO"/>
-        </w:rPr>
-        <w:t xml:space="preserve"> system</w:t>
-      </w:r>
-      <w:r>
-        <w:rPr>
-          <w:lang w:val="nb-NO"/>
-        </w:rPr>
-        <w:t xml:space="preserve"> </w:t>
-      </w:r>
-    </w:p>
-    <w:p>
-      <w:pPr>
-        <w:rPr>
-          <w:lang w:val="nb-NO"/>
-        </w:rPr>
-      </w:pPr>
     </w:p>
     <w:p>
       <w:pPr>
@@ -18928,6 +18725,64 @@
           <w:lang w:val="nb-NO"/>
         </w:rPr>
       </w:pPr>
+      <w:r>
+        <w:rPr>
+          <w:rFonts w:ascii="Times New Roman" w:hAnsi="Times New Roman" w:cs="Times New Roman"/>
+          <w:sz w:val="24"/>
+          <w:szCs w:val="24"/>
+          <w:lang w:val="nb-NO"/>
+        </w:rPr>
+        <w:t>Bildet</w:t>
+      </w:r>
+    </w:p>
+    <w:p>
+      <w:pPr>
+        <w:spacing w:line="360" w:lineRule="auto"/>
+        <w:rPr>
+          <w:rFonts w:ascii="Times New Roman" w:hAnsi="Times New Roman" w:cs="Times New Roman"/>
+          <w:sz w:val="24"/>
+          <w:szCs w:val="24"/>
+          <w:lang w:val="nb-NO"/>
+        </w:rPr>
+      </w:pPr>
+      <w:r>
+        <w:rPr>
+          <w:rFonts w:ascii="Times New Roman" w:hAnsi="Times New Roman" w:cs="Times New Roman"/>
+          <w:sz w:val="24"/>
+          <w:szCs w:val="24"/>
+          <w:lang w:val="nb-NO"/>
+        </w:rPr>
+        <w:t>https://pixabay.com/illustrations/web-domain-service-website-3967926/</w:t>
+      </w:r>
+      <w:r>
+        <w:rPr>
+          <w:rFonts w:ascii="Times New Roman" w:hAnsi="Times New Roman" w:cs="Times New Roman"/>
+          <w:sz w:val="24"/>
+          <w:szCs w:val="24"/>
+          <w:lang w:val="nb-NO"/>
+        </w:rPr>
+        <w:t xml:space="preserve"> - bruke</w:t>
+      </w:r>
+      <w:r>
+        <w:rPr>
+          <w:rFonts w:ascii="Times New Roman" w:hAnsi="Times New Roman" w:cs="Times New Roman"/>
+          <w:sz w:val="24"/>
+          <w:szCs w:val="24"/>
+          <w:lang w:val="nb-NO"/>
+        </w:rPr>
+        <w:t>rstøtte (</w:t>
+      </w:r>
+      <w:proofErr w:type="spellStart"/>
+      <w:r>
+        <w:rPr>
+          <w:rFonts w:ascii="Times New Roman" w:hAnsi="Times New Roman" w:cs="Times New Roman"/>
+          <w:sz w:val="24"/>
+          <w:szCs w:val="24"/>
+          <w:lang w:val="nb-NO"/>
+        </w:rPr>
+        <w:t>comer</w:t>
+      </w:r>
+      <w:proofErr w:type="spellEnd"/>
     </w:p>
     <w:p>
       <w:pPr>

</xml_diff>